<commit_message>
Modified the source and destination documents
</commit_message>
<xml_diff>
--- a/Paragraphs/Copy-style-between-documents/Copy-style-between-documents/Data/DestinationDocument.docx
+++ b/Paragraphs/Copy-style-between-documents/Copy-style-between-documents/Data/DestinationDocument.docx
@@ -4,14 +4,27 @@
   <w:body>
     <w:p>
       <w:pPr>
+        <w:pStyle w:val="Heading1"/>
         <w:jc w:val="center"/>
+        <w:rPr>
+          <w:sz w:val="44"/>
+          <w:szCs w:val="44"/>
+        </w:rPr>
       </w:pPr>
       <w:r>
+        <w:rPr>
+          <w:rFonts w:ascii="Calibri" w:eastAsia="Calibri" w:hAnsi="Calibri" w:cs="Calibri"/>
+          <w:sz w:val="44"/>
+          <w:szCs w:val="44"/>
+        </w:rPr>
         <w:t>Adventure Works Cycles</w:t>
       </w:r>
-      <w:r>
-        <w:br/>
-      </w:r>
+    </w:p>
+    <w:p>
+      <w:pPr>
+        <w:ind w:firstLine="720"/>
+        <w:jc w:val="both"/>
+      </w:pPr>
       <w:r>
         <w:t xml:space="preserve">Adventure Works Cycles, the fictitious company on which the AdventureWorks sample databases are based, is a large, multinational manufacturing company. The company manufactures and sells metal and composite bicycles to North American, European and Asian commercial markets. While its base operation </w:t>
       </w:r>
@@ -23,9 +36,18 @@
       <w:r>
         <w:t xml:space="preserve"> Bothell, Washington with 290 employees, several regional sales teams are located throughout their market base.</w:t>
       </w:r>
-      <w:r>
-        <w:br/>
-      </w:r>
+    </w:p>
+    <w:p>
+      <w:pPr>
+        <w:ind w:firstLine="720"/>
+        <w:jc w:val="both"/>
+      </w:pPr>
+    </w:p>
+    <w:p>
+      <w:pPr>
+        <w:ind w:firstLine="720"/>
+        <w:jc w:val="both"/>
+      </w:pPr>
       <w:r>
         <w:t xml:space="preserve">In 2000, Adventure Works Cycles bought a small manufacturing plant, Importadores Neptuno, located in Mexico. Importadores Neptuno manufactures several critical subcomponents for the Adventure Works Cycles product line. These subcomponents are shipped to the Bothell location for final product assembly. In 2001, Importadores </w:t>
       </w:r>
@@ -38,13 +60,783 @@
         <w:t xml:space="preserve"> became the sole manufacturer and distributor of the touring bicycle product group.</w:t>
       </w:r>
     </w:p>
+    <w:p>
+      <w:pPr>
+        <w:pStyle w:val="Heading1"/>
+        <w:jc w:val="both"/>
+      </w:pPr>
+      <w:r>
+        <w:rPr>
+          <w:rFonts w:ascii="Calibri" w:eastAsia="Calibri" w:hAnsi="Calibri" w:cs="Calibri"/>
+        </w:rPr>
+        <w:t>Product Overview</w:t>
+      </w:r>
+    </w:p>
+    <w:tbl>
+      <w:tblPr>
+        <w:tblW w:w="0" w:type="auto"/>
+        <w:tblLook w:val="04A0" w:firstRow="1" w:lastRow="0" w:firstColumn="1" w:lastColumn="0" w:noHBand="0" w:noVBand="1"/>
+      </w:tblPr>
+      <w:tblGrid>
+        <w:gridCol w:w="4269"/>
+        <w:gridCol w:w="4051"/>
+      </w:tblGrid>
+      <w:tr>
+        <w:tc>
+          <w:tcPr>
+            <w:tcW w:w="4680" w:type="dxa"/>
+            <w:shd w:val="clear" w:color="auto" w:fill="auto"/>
+          </w:tcPr>
+          <w:p>
+            <w:pPr>
+              <w:jc w:val="both"/>
+            </w:pPr>
+            <w:r>
+              <w:rPr>
+                <w:noProof/>
+              </w:rPr>
+              <w:drawing>
+                <wp:anchor distT="0" distB="0" distL="114300" distR="114300" simplePos="0" relativeHeight="251656704" behindDoc="0" locked="0" layoutInCell="1" allowOverlap="1" wp14:anchorId="561842D9" wp14:editId="39BCE40A">
+                  <wp:simplePos x="0" y="0"/>
+                  <wp:positionH relativeFrom="column">
+                    <wp:posOffset>-65405</wp:posOffset>
+                  </wp:positionH>
+                  <wp:positionV relativeFrom="paragraph">
+                    <wp:posOffset>0</wp:posOffset>
+                  </wp:positionV>
+                  <wp:extent cx="1805940" cy="1121410"/>
+                  <wp:effectExtent l="0" t="0" r="0" b="0"/>
+                  <wp:wrapTopAndBottom/>
+                  <wp:docPr id="4" name="Picture 4"/>
+                  <wp:cNvGraphicFramePr>
+                    <a:graphicFrameLocks xmlns:a="http://schemas.openxmlformats.org/drawingml/2006/main" noChangeAspect="1"/>
+                  </wp:cNvGraphicFramePr>
+                  <a:graphic xmlns:a="http://schemas.openxmlformats.org/drawingml/2006/main">
+                    <a:graphicData uri="http://schemas.openxmlformats.org/drawingml/2006/picture">
+                      <pic:pic xmlns:pic="http://schemas.openxmlformats.org/drawingml/2006/picture">
+                        <pic:nvPicPr>
+                          <pic:cNvPr id="0" name="Picture 4"/>
+                          <pic:cNvPicPr>
+                            <a:picLocks noChangeAspect="1" noChangeArrowheads="1"/>
+                          </pic:cNvPicPr>
+                        </pic:nvPicPr>
+                        <pic:blipFill>
+                          <a:blip r:embed="rId7">
+                            <a:extLst>
+                              <a:ext uri="{28A0092B-C50C-407E-A947-70E740481C1C}">
+                                <a14:useLocalDpi xmlns:a14="http://schemas.microsoft.com/office/drawing/2010/main" val="0"/>
+                              </a:ext>
+                            </a:extLst>
+                          </a:blip>
+                          <a:srcRect/>
+                          <a:stretch>
+                            <a:fillRect/>
+                          </a:stretch>
+                        </pic:blipFill>
+                        <pic:spPr bwMode="auto">
+                          <a:xfrm>
+                            <a:off x="0" y="0"/>
+                            <a:ext cx="1805940" cy="1121410"/>
+                          </a:xfrm>
+                          <a:prstGeom prst="rect">
+                            <a:avLst/>
+                          </a:prstGeom>
+                          <a:noFill/>
+                        </pic:spPr>
+                      </pic:pic>
+                    </a:graphicData>
+                  </a:graphic>
+                  <wp14:sizeRelH relativeFrom="page">
+                    <wp14:pctWidth>0</wp14:pctWidth>
+                  </wp14:sizeRelH>
+                  <wp14:sizeRelV relativeFrom="page">
+                    <wp14:pctHeight>0</wp14:pctHeight>
+                  </wp14:sizeRelV>
+                </wp:anchor>
+              </w:drawing>
+            </w:r>
+          </w:p>
+        </w:tc>
+        <w:tc>
+          <w:tcPr>
+            <w:tcW w:w="4680" w:type="dxa"/>
+            <w:shd w:val="clear" w:color="auto" w:fill="auto"/>
+          </w:tcPr>
+          <w:p>
+            <w:pPr>
+              <w:pStyle w:val="Heading1"/>
+              <w:jc w:val="both"/>
+            </w:pPr>
+            <w:r>
+              <w:t>Mountain-200</w:t>
+            </w:r>
+          </w:p>
+          <w:p>
+            <w:pPr>
+              <w:jc w:val="both"/>
+            </w:pPr>
+            <w:r>
+              <w:t>Product No: BK-M68B-38</w:t>
+            </w:r>
+          </w:p>
+          <w:p>
+            <w:pPr>
+              <w:jc w:val="both"/>
+            </w:pPr>
+            <w:r>
+              <w:t>Size: 38</w:t>
+            </w:r>
+          </w:p>
+          <w:p>
+            <w:pPr>
+              <w:jc w:val="both"/>
+            </w:pPr>
+            <w:r>
+              <w:t>Weight: 25</w:t>
+            </w:r>
+          </w:p>
+          <w:p>
+            <w:pPr>
+              <w:jc w:val="both"/>
+            </w:pPr>
+            <w:r>
+              <w:t>Price: $2,294.99</w:t>
+            </w:r>
+          </w:p>
+          <w:p>
+            <w:pPr>
+              <w:jc w:val="both"/>
+            </w:pPr>
+          </w:p>
+          <w:p>
+            <w:pPr>
+              <w:jc w:val="both"/>
+            </w:pPr>
+          </w:p>
+        </w:tc>
+      </w:tr>
+      <w:tr>
+        <w:tc>
+          <w:tcPr>
+            <w:tcW w:w="4680" w:type="dxa"/>
+            <w:shd w:val="clear" w:color="auto" w:fill="auto"/>
+          </w:tcPr>
+          <w:p>
+            <w:pPr>
+              <w:pStyle w:val="Heading1"/>
+              <w:jc w:val="both"/>
+            </w:pPr>
+            <w:r>
+              <w:t>Mountain-300</w:t>
+            </w:r>
+          </w:p>
+          <w:p>
+            <w:pPr>
+              <w:jc w:val="both"/>
+            </w:pPr>
+            <w:r>
+              <w:t>Product No: BK-M47B-38</w:t>
+            </w:r>
+          </w:p>
+          <w:p>
+            <w:pPr>
+              <w:jc w:val="both"/>
+            </w:pPr>
+            <w:r>
+              <w:t>Size: 35</w:t>
+            </w:r>
+          </w:p>
+          <w:p>
+            <w:pPr>
+              <w:jc w:val="both"/>
+            </w:pPr>
+            <w:r>
+              <w:t>Weight: 22</w:t>
+            </w:r>
+          </w:p>
+          <w:p>
+            <w:pPr>
+              <w:jc w:val="both"/>
+            </w:pPr>
+            <w:r>
+              <w:t>Price: $1,079.99</w:t>
+            </w:r>
+          </w:p>
+          <w:p>
+            <w:pPr>
+              <w:jc w:val="both"/>
+            </w:pPr>
+          </w:p>
+          <w:p>
+            <w:pPr>
+              <w:jc w:val="both"/>
+            </w:pPr>
+          </w:p>
+        </w:tc>
+        <w:tc>
+          <w:tcPr>
+            <w:tcW w:w="4680" w:type="dxa"/>
+            <w:shd w:val="clear" w:color="auto" w:fill="auto"/>
+          </w:tcPr>
+          <w:p>
+            <w:pPr>
+              <w:pStyle w:val="Heading1"/>
+              <w:jc w:val="both"/>
+            </w:pPr>
+            <w:r>
+              <w:rPr>
+                <w:noProof/>
+              </w:rPr>
+              <w:drawing>
+                <wp:anchor distT="0" distB="0" distL="114300" distR="114300" simplePos="0" relativeHeight="251657728" behindDoc="0" locked="0" layoutInCell="1" allowOverlap="1" wp14:anchorId="7BC95299" wp14:editId="59BF28D0">
+                  <wp:simplePos x="0" y="0"/>
+                  <wp:positionH relativeFrom="column">
+                    <wp:posOffset>-189865</wp:posOffset>
+                  </wp:positionH>
+                  <wp:positionV relativeFrom="paragraph">
+                    <wp:posOffset>104140</wp:posOffset>
+                  </wp:positionV>
+                  <wp:extent cx="1714500" cy="1064260"/>
+                  <wp:effectExtent l="0" t="0" r="0" b="0"/>
+                  <wp:wrapTopAndBottom/>
+                  <wp:docPr id="3" name="Picture 3"/>
+                  <wp:cNvGraphicFramePr>
+                    <a:graphicFrameLocks xmlns:a="http://schemas.openxmlformats.org/drawingml/2006/main" noChangeAspect="1"/>
+                  </wp:cNvGraphicFramePr>
+                  <a:graphic xmlns:a="http://schemas.openxmlformats.org/drawingml/2006/main">
+                    <a:graphicData uri="http://schemas.openxmlformats.org/drawingml/2006/picture">
+                      <pic:pic xmlns:pic="http://schemas.openxmlformats.org/drawingml/2006/picture">
+                        <pic:nvPicPr>
+                          <pic:cNvPr id="0" name="Picture 3"/>
+                          <pic:cNvPicPr>
+                            <a:picLocks noChangeAspect="1" noChangeArrowheads="1"/>
+                          </pic:cNvPicPr>
+                        </pic:nvPicPr>
+                        <pic:blipFill>
+                          <a:blip r:embed="rId8">
+                            <a:extLst>
+                              <a:ext uri="{28A0092B-C50C-407E-A947-70E740481C1C}">
+                                <a14:useLocalDpi xmlns:a14="http://schemas.microsoft.com/office/drawing/2010/main" val="0"/>
+                              </a:ext>
+                            </a:extLst>
+                          </a:blip>
+                          <a:srcRect/>
+                          <a:stretch>
+                            <a:fillRect/>
+                          </a:stretch>
+                        </pic:blipFill>
+                        <pic:spPr bwMode="auto">
+                          <a:xfrm>
+                            <a:off x="0" y="0"/>
+                            <a:ext cx="1714500" cy="1064260"/>
+                          </a:xfrm>
+                          <a:prstGeom prst="rect">
+                            <a:avLst/>
+                          </a:prstGeom>
+                          <a:noFill/>
+                        </pic:spPr>
+                      </pic:pic>
+                    </a:graphicData>
+                  </a:graphic>
+                  <wp14:sizeRelH relativeFrom="page">
+                    <wp14:pctWidth>0</wp14:pctWidth>
+                  </wp14:sizeRelH>
+                  <wp14:sizeRelV relativeFrom="page">
+                    <wp14:pctHeight>0</wp14:pctHeight>
+                  </wp14:sizeRelV>
+                </wp:anchor>
+              </w:drawing>
+            </w:r>
+          </w:p>
+        </w:tc>
+      </w:tr>
+      <w:tr>
+        <w:tc>
+          <w:tcPr>
+            <w:tcW w:w="4680" w:type="dxa"/>
+            <w:shd w:val="clear" w:color="auto" w:fill="auto"/>
+          </w:tcPr>
+          <w:p>
+            <w:pPr>
+              <w:pStyle w:val="Heading1"/>
+              <w:jc w:val="both"/>
+            </w:pPr>
+            <w:r>
+              <w:rPr>
+                <w:noProof/>
+              </w:rPr>
+              <w:drawing>
+                <wp:anchor distT="0" distB="0" distL="114300" distR="114300" simplePos="0" relativeHeight="251658752" behindDoc="0" locked="0" layoutInCell="1" allowOverlap="1" wp14:anchorId="7572BAA1" wp14:editId="538D0801">
+                  <wp:simplePos x="0" y="0"/>
+                  <wp:positionH relativeFrom="column">
+                    <wp:posOffset>-62230</wp:posOffset>
+                  </wp:positionH>
+                  <wp:positionV relativeFrom="paragraph">
+                    <wp:posOffset>0</wp:posOffset>
+                  </wp:positionV>
+                  <wp:extent cx="2103120" cy="1305560"/>
+                  <wp:effectExtent l="0" t="0" r="0" b="0"/>
+                  <wp:wrapTopAndBottom/>
+                  <wp:docPr id="2" name="Picture 2"/>
+                  <wp:cNvGraphicFramePr>
+                    <a:graphicFrameLocks xmlns:a="http://schemas.openxmlformats.org/drawingml/2006/main" noChangeAspect="1"/>
+                  </wp:cNvGraphicFramePr>
+                  <a:graphic xmlns:a="http://schemas.openxmlformats.org/drawingml/2006/main">
+                    <a:graphicData uri="http://schemas.openxmlformats.org/drawingml/2006/picture">
+                      <pic:pic xmlns:pic="http://schemas.openxmlformats.org/drawingml/2006/picture">
+                        <pic:nvPicPr>
+                          <pic:cNvPr id="0" name="Picture 2"/>
+                          <pic:cNvPicPr>
+                            <a:picLocks noChangeAspect="1" noChangeArrowheads="1"/>
+                          </pic:cNvPicPr>
+                        </pic:nvPicPr>
+                        <pic:blipFill>
+                          <a:blip r:embed="rId9">
+                            <a:extLst>
+                              <a:ext uri="{28A0092B-C50C-407E-A947-70E740481C1C}">
+                                <a14:useLocalDpi xmlns:a14="http://schemas.microsoft.com/office/drawing/2010/main" val="0"/>
+                              </a:ext>
+                            </a:extLst>
+                          </a:blip>
+                          <a:srcRect/>
+                          <a:stretch>
+                            <a:fillRect/>
+                          </a:stretch>
+                        </pic:blipFill>
+                        <pic:spPr bwMode="auto">
+                          <a:xfrm>
+                            <a:off x="0" y="0"/>
+                            <a:ext cx="2103120" cy="1305560"/>
+                          </a:xfrm>
+                          <a:prstGeom prst="rect">
+                            <a:avLst/>
+                          </a:prstGeom>
+                          <a:noFill/>
+                        </pic:spPr>
+                      </pic:pic>
+                    </a:graphicData>
+                  </a:graphic>
+                  <wp14:sizeRelH relativeFrom="page">
+                    <wp14:pctWidth>0</wp14:pctWidth>
+                  </wp14:sizeRelH>
+                  <wp14:sizeRelV relativeFrom="page">
+                    <wp14:pctHeight>0</wp14:pctHeight>
+                  </wp14:sizeRelV>
+                </wp:anchor>
+              </w:drawing>
+            </w:r>
+          </w:p>
+        </w:tc>
+        <w:tc>
+          <w:tcPr>
+            <w:tcW w:w="4680" w:type="dxa"/>
+            <w:shd w:val="clear" w:color="auto" w:fill="auto"/>
+          </w:tcPr>
+          <w:p>
+            <w:pPr>
+              <w:pStyle w:val="Heading1"/>
+              <w:jc w:val="both"/>
+            </w:pPr>
+            <w:r>
+              <w:t>Road-150</w:t>
+            </w:r>
+          </w:p>
+          <w:p>
+            <w:pPr>
+              <w:jc w:val="both"/>
+            </w:pPr>
+            <w:r>
+              <w:t>Product No: BK-R93R-44</w:t>
+            </w:r>
+          </w:p>
+          <w:p>
+            <w:pPr>
+              <w:jc w:val="both"/>
+            </w:pPr>
+            <w:r>
+              <w:t>Size: 44</w:t>
+            </w:r>
+          </w:p>
+          <w:p>
+            <w:pPr>
+              <w:jc w:val="both"/>
+            </w:pPr>
+            <w:r>
+              <w:t>Weight: 14</w:t>
+            </w:r>
+          </w:p>
+          <w:p>
+            <w:pPr>
+              <w:jc w:val="both"/>
+            </w:pPr>
+            <w:r>
+              <w:t>Price: $3,578.27</w:t>
+            </w:r>
+          </w:p>
+          <w:p>
+            <w:pPr>
+              <w:jc w:val="both"/>
+            </w:pPr>
+          </w:p>
+          <w:p>
+            <w:pPr>
+              <w:pStyle w:val="Heading1"/>
+              <w:jc w:val="both"/>
+            </w:pPr>
+          </w:p>
+        </w:tc>
+      </w:tr>
+    </w:tbl>
+    <w:p>
+      <w:pPr>
+        <w:jc w:val="both"/>
+      </w:pPr>
+    </w:p>
     <w:sectPr>
-      <w:pgSz w:w="11906" w:h="16838"/>
-      <w:pgMar w:top="400" w:right="400" w:bottom="400" w:left="1000" w:header="720" w:footer="720" w:gutter="0"/>
+      <w:type w:val="continuous"/>
+      <w:pgSz w:w="11200" w:h="15840"/>
+      <w:pgMar w:top="1440" w:right="1440" w:bottom="1440" w:left="1440" w:header="720" w:footer="720" w:gutter="0"/>
       <w:cols w:space="720"/>
     </w:sectPr>
   </w:body>
 </w:document>
+</file>
+
+<file path=word/endnotes.xml><?xml version="1.0" encoding="utf-8"?>
+<w:endnotes xmlns:wpc="http://schemas.microsoft.com/office/word/2010/wordprocessingCanvas" xmlns:cx="http://schemas.microsoft.com/office/drawing/2014/chartex" xmlns:cx1="http://schemas.microsoft.com/office/drawing/2015/9/8/chartex" xmlns:cx2="http://schemas.microsoft.com/office/drawing/2015/10/21/chartex" xmlns:cx3="http://schemas.microsoft.com/office/drawing/2016/5/9/chartex" xmlns:cx4="http://schemas.microsoft.com/office/drawing/2016/5/10/chartex" xmlns:cx5="http://schemas.microsoft.com/office/drawing/2016/5/11/chartex" xmlns:cx6="http://schemas.microsoft.com/office/drawing/2016/5/12/chartex" xmlns:cx7="http://schemas.microsoft.com/office/drawing/2016/5/13/chartex" xmlns:cx8="http://schemas.microsoft.com/office/drawing/2016/5/14/chartex" xmlns:mc="http://schemas.openxmlformats.org/markup-compatibility/2006" xmlns:aink="http://schemas.microsoft.com/office/drawing/2016/ink" xmlns:am3d="http://schemas.microsoft.com/office/drawing/2017/model3d" xmlns:o="urn:schemas-microsoft-com:office:office" xmlns:oel="http://schemas.microsoft.com/office/2019/extlst" xmlns:r="http://schemas.openxmlformats.org/officeDocument/2006/relationships" xmlns:m="http://schemas.openxmlformats.org/officeDocument/2006/math" xmlns:v="urn:schemas-microsoft-com:vml" xmlns:wp14="http://schemas.microsoft.com/office/word/2010/wordprocessingDrawing" xmlns:wp="http://schemas.openxmlformats.org/drawingml/2006/wordprocessingDrawing" xmlns:w10="urn:schemas-microsoft-com:office:word" xmlns:w="http://schemas.openxmlformats.org/wordprocessingml/2006/main" xmlns:w14="http://schemas.microsoft.com/office/word/2010/wordml" xmlns:w15="http://schemas.microsoft.com/office/word/2012/wordml" xmlns:w16cex="http://schemas.microsoft.com/office/word/2018/wordml/cex" xmlns:w16cid="http://schemas.microsoft.com/office/word/2016/wordml/cid" xmlns:w16="http://schemas.microsoft.com/office/word/2018/wordml" xmlns:w16du="http://schemas.microsoft.com/office/word/2023/wordml/word16du" xmlns:w16sdtdh="http://schemas.microsoft.com/office/word/2020/wordml/sdtdatahash" xmlns:w16se="http://schemas.microsoft.com/office/word/2015/wordml/symex" xmlns:wpg="http://schemas.microsoft.com/office/word/2010/wordprocessingGroup" xmlns:wpi="http://schemas.microsoft.com/office/word/2010/wordprocessingInk" xmlns:wne="http://schemas.microsoft.com/office/word/2006/wordml" xmlns:wps="http://schemas.microsoft.com/office/word/2010/wordprocessingShape" mc:Ignorable="w14 w15 w16se w16cid w16 w16cex w16sdtdh w16du wp14">
+  <w:endnote w:type="separator" w:id="-1">
+    <w:p>
+      <w:r>
+        <w:separator/>
+      </w:r>
+    </w:p>
+  </w:endnote>
+  <w:endnote w:type="continuationSeparator" w:id="0">
+    <w:p>
+      <w:r>
+        <w:continuationSeparator/>
+      </w:r>
+    </w:p>
+  </w:endnote>
+</w:endnotes>
+</file>
+
+<file path=word/footnotes.xml><?xml version="1.0" encoding="utf-8"?>
+<w:footnotes xmlns:wpc="http://schemas.microsoft.com/office/word/2010/wordprocessingCanvas" xmlns:cx="http://schemas.microsoft.com/office/drawing/2014/chartex" xmlns:cx1="http://schemas.microsoft.com/office/drawing/2015/9/8/chartex" xmlns:cx2="http://schemas.microsoft.com/office/drawing/2015/10/21/chartex" xmlns:cx3="http://schemas.microsoft.com/office/drawing/2016/5/9/chartex" xmlns:cx4="http://schemas.microsoft.com/office/drawing/2016/5/10/chartex" xmlns:cx5="http://schemas.microsoft.com/office/drawing/2016/5/11/chartex" xmlns:cx6="http://schemas.microsoft.com/office/drawing/2016/5/12/chartex" xmlns:cx7="http://schemas.microsoft.com/office/drawing/2016/5/13/chartex" xmlns:cx8="http://schemas.microsoft.com/office/drawing/2016/5/14/chartex" xmlns:mc="http://schemas.openxmlformats.org/markup-compatibility/2006" xmlns:aink="http://schemas.microsoft.com/office/drawing/2016/ink" xmlns:am3d="http://schemas.microsoft.com/office/drawing/2017/model3d" xmlns:o="urn:schemas-microsoft-com:office:office" xmlns:oel="http://schemas.microsoft.com/office/2019/extlst" xmlns:r="http://schemas.openxmlformats.org/officeDocument/2006/relationships" xmlns:m="http://schemas.openxmlformats.org/officeDocument/2006/math" xmlns:v="urn:schemas-microsoft-com:vml" xmlns:wp14="http://schemas.microsoft.com/office/word/2010/wordprocessingDrawing" xmlns:wp="http://schemas.openxmlformats.org/drawingml/2006/wordprocessingDrawing" xmlns:w10="urn:schemas-microsoft-com:office:word" xmlns:w="http://schemas.openxmlformats.org/wordprocessingml/2006/main" xmlns:w14="http://schemas.microsoft.com/office/word/2010/wordml" xmlns:w15="http://schemas.microsoft.com/office/word/2012/wordml" xmlns:w16cex="http://schemas.microsoft.com/office/word/2018/wordml/cex" xmlns:w16cid="http://schemas.microsoft.com/office/word/2016/wordml/cid" xmlns:w16="http://schemas.microsoft.com/office/word/2018/wordml" xmlns:w16du="http://schemas.microsoft.com/office/word/2023/wordml/word16du" xmlns:w16sdtdh="http://schemas.microsoft.com/office/word/2020/wordml/sdtdatahash" xmlns:w16se="http://schemas.microsoft.com/office/word/2015/wordml/symex" xmlns:wpg="http://schemas.microsoft.com/office/word/2010/wordprocessingGroup" xmlns:wpi="http://schemas.microsoft.com/office/word/2010/wordprocessingInk" xmlns:wne="http://schemas.microsoft.com/office/word/2006/wordml" xmlns:wps="http://schemas.microsoft.com/office/word/2010/wordprocessingShape" mc:Ignorable="w14 w15 w16se w16cid w16 w16cex w16sdtdh w16du wp14">
+  <w:footnote w:type="separator" w:id="-1">
+    <w:p>
+      <w:r>
+        <w:separator/>
+      </w:r>
+    </w:p>
+  </w:footnote>
+  <w:footnote w:type="continuationSeparator" w:id="0">
+    <w:p>
+      <w:r>
+        <w:continuationSeparator/>
+      </w:r>
+    </w:p>
+  </w:footnote>
+</w:footnotes>
+</file>
+
+<file path=word/numbering.xml><?xml version="1.0" encoding="utf-8"?>
+<w:numbering xmlns:wpc="http://schemas.microsoft.com/office/word/2010/wordprocessingCanvas" xmlns:cx="http://schemas.microsoft.com/office/drawing/2014/chartex" xmlns:cx1="http://schemas.microsoft.com/office/drawing/2015/9/8/chartex" xmlns:cx2="http://schemas.microsoft.com/office/drawing/2015/10/21/chartex" xmlns:cx3="http://schemas.microsoft.com/office/drawing/2016/5/9/chartex" xmlns:cx4="http://schemas.microsoft.com/office/drawing/2016/5/10/chartex" xmlns:cx5="http://schemas.microsoft.com/office/drawing/2016/5/11/chartex" xmlns:cx6="http://schemas.microsoft.com/office/drawing/2016/5/12/chartex" xmlns:cx7="http://schemas.microsoft.com/office/drawing/2016/5/13/chartex" xmlns:cx8="http://schemas.microsoft.com/office/drawing/2016/5/14/chartex" xmlns:mc="http://schemas.openxmlformats.org/markup-compatibility/2006" xmlns:aink="http://schemas.microsoft.com/office/drawing/2016/ink" xmlns:am3d="http://schemas.microsoft.com/office/drawing/2017/model3d" xmlns:o="urn:schemas-microsoft-com:office:office" xmlns:oel="http://schemas.microsoft.com/office/2019/extlst" xmlns:r="http://schemas.openxmlformats.org/officeDocument/2006/relationships" xmlns:m="http://schemas.openxmlformats.org/officeDocument/2006/math" xmlns:v="urn:schemas-microsoft-com:vml" xmlns:wp14="http://schemas.microsoft.com/office/word/2010/wordprocessingDrawing" xmlns:wp="http://schemas.openxmlformats.org/drawingml/2006/wordprocessingDrawing" xmlns:w10="urn:schemas-microsoft-com:office:word" xmlns:w="http://schemas.openxmlformats.org/wordprocessingml/2006/main" xmlns:w14="http://schemas.microsoft.com/office/word/2010/wordml" xmlns:w15="http://schemas.microsoft.com/office/word/2012/wordml" xmlns:w16cex="http://schemas.microsoft.com/office/word/2018/wordml/cex" xmlns:w16cid="http://schemas.microsoft.com/office/word/2016/wordml/cid" xmlns:w16="http://schemas.microsoft.com/office/word/2018/wordml" xmlns:w16du="http://schemas.microsoft.com/office/word/2023/wordml/word16du" xmlns:w16sdtdh="http://schemas.microsoft.com/office/word/2020/wordml/sdtdatahash" xmlns:w16se="http://schemas.microsoft.com/office/word/2015/wordml/symex" xmlns:wpg="http://schemas.microsoft.com/office/word/2010/wordprocessingGroup" xmlns:wpi="http://schemas.microsoft.com/office/word/2010/wordprocessingInk" xmlns:wne="http://schemas.microsoft.com/office/word/2006/wordml" xmlns:wps="http://schemas.microsoft.com/office/word/2010/wordprocessingShape" mc:Ignorable="w14 w15 w16se w16cid w16 w16cex w16sdtdh w16du wp14">
+  <w:abstractNum w:abstractNumId="0" w15:restartNumberingAfterBreak="0">
+    <w:nsid w:val="00000001"/>
+    <w:multiLevelType w:val="multilevel"/>
+    <w:tmpl w:val="0B866130"/>
+    <w:lvl w:ilvl="0">
+      <w:start w:val="1"/>
+      <w:numFmt w:val="bullet"/>
+      <w:lvlText w:val=""/>
+      <w:lvlJc w:val="left"/>
+      <w:pPr>
+        <w:ind w:left="720"/>
+      </w:pPr>
+      <w:rPr>
+        <w:rFonts w:ascii="Symbol" w:eastAsia="Symbol" w:hAnsi="Symbol" w:cs="Symbol"/>
+      </w:rPr>
+    </w:lvl>
+    <w:lvl w:ilvl="1">
+      <w:start w:val="1"/>
+      <w:numFmt w:val="bullet"/>
+      <w:lvlText w:val="o"/>
+      <w:lvlJc w:val="left"/>
+      <w:pPr>
+        <w:ind w:left="1440"/>
+      </w:pPr>
+      <w:rPr>
+        <w:rFonts w:ascii="Courier New" w:eastAsia="Courier New" w:hAnsi="Courier New" w:cs="Courier New"/>
+      </w:rPr>
+    </w:lvl>
+    <w:lvl w:ilvl="2">
+      <w:start w:val="1"/>
+      <w:numFmt w:val="bullet"/>
+      <w:lvlText w:val=""/>
+      <w:lvlJc w:val="left"/>
+      <w:pPr>
+        <w:ind w:left="2160"/>
+      </w:pPr>
+      <w:rPr>
+        <w:rFonts w:ascii="Wingdings" w:eastAsia="Wingdings" w:hAnsi="Wingdings" w:cs="Wingdings"/>
+      </w:rPr>
+    </w:lvl>
+    <w:lvl w:ilvl="3">
+      <w:start w:val="1"/>
+      <w:numFmt w:val="bullet"/>
+      <w:lvlText w:val=""/>
+      <w:lvlJc w:val="left"/>
+      <w:pPr>
+        <w:ind w:left="2880"/>
+      </w:pPr>
+      <w:rPr>
+        <w:rFonts w:ascii="Symbol" w:eastAsia="Symbol" w:hAnsi="Symbol" w:cs="Symbol"/>
+      </w:rPr>
+    </w:lvl>
+    <w:lvl w:ilvl="4">
+      <w:start w:val="1"/>
+      <w:numFmt w:val="bullet"/>
+      <w:lvlText w:val="o"/>
+      <w:lvlJc w:val="left"/>
+      <w:pPr>
+        <w:ind w:left="3600"/>
+      </w:pPr>
+      <w:rPr>
+        <w:rFonts w:ascii="Courier New" w:eastAsia="Courier New" w:hAnsi="Courier New" w:cs="Courier New"/>
+      </w:rPr>
+    </w:lvl>
+    <w:lvl w:ilvl="5">
+      <w:start w:val="1"/>
+      <w:numFmt w:val="bullet"/>
+      <w:lvlText w:val=""/>
+      <w:lvlJc w:val="left"/>
+      <w:pPr>
+        <w:ind w:left="4320"/>
+      </w:pPr>
+      <w:rPr>
+        <w:rFonts w:ascii="Wingdings" w:eastAsia="Wingdings" w:hAnsi="Wingdings" w:cs="Wingdings"/>
+      </w:rPr>
+    </w:lvl>
+    <w:lvl w:ilvl="6">
+      <w:start w:val="1"/>
+      <w:numFmt w:val="bullet"/>
+      <w:lvlText w:val=""/>
+      <w:lvlJc w:val="left"/>
+      <w:pPr>
+        <w:ind w:left="5040"/>
+      </w:pPr>
+      <w:rPr>
+        <w:rFonts w:ascii="Symbol" w:eastAsia="Symbol" w:hAnsi="Symbol" w:cs="Symbol"/>
+      </w:rPr>
+    </w:lvl>
+    <w:lvl w:ilvl="7">
+      <w:start w:val="1"/>
+      <w:numFmt w:val="bullet"/>
+      <w:lvlText w:val="o"/>
+      <w:lvlJc w:val="left"/>
+      <w:pPr>
+        <w:ind w:left="5760"/>
+      </w:pPr>
+      <w:rPr>
+        <w:rFonts w:ascii="Courier New" w:eastAsia="Courier New" w:hAnsi="Courier New" w:cs="Courier New"/>
+      </w:rPr>
+    </w:lvl>
+    <w:lvl w:ilvl="8">
+      <w:start w:val="1"/>
+      <w:numFmt w:val="bullet"/>
+      <w:lvlText w:val=""/>
+      <w:lvlJc w:val="left"/>
+      <w:pPr>
+        <w:ind w:left="6480"/>
+      </w:pPr>
+      <w:rPr>
+        <w:rFonts w:ascii="Wingdings" w:eastAsia="Wingdings" w:hAnsi="Wingdings" w:cs="Wingdings"/>
+      </w:rPr>
+    </w:lvl>
+  </w:abstractNum>
+  <w:abstractNum w:abstractNumId="1" w15:restartNumberingAfterBreak="0">
+    <w:nsid w:val="0000000A"/>
+    <w:multiLevelType w:val="multilevel"/>
+    <w:tmpl w:val="E5628F4E"/>
+    <w:lvl w:ilvl="0">
+      <w:start w:val="1"/>
+      <w:numFmt w:val="decimal"/>
+      <w:lvlText w:val="%1."/>
+      <w:lvlJc w:val="left"/>
+      <w:pPr>
+        <w:ind w:left="720" w:hanging="360"/>
+      </w:pPr>
+    </w:lvl>
+    <w:lvl w:ilvl="1">
+      <w:start w:val="1"/>
+      <w:numFmt w:val="lowerLetter"/>
+      <w:lvlText w:val="%2."/>
+      <w:lvlJc w:val="left"/>
+      <w:pPr>
+        <w:ind w:left="1440" w:hanging="360"/>
+      </w:pPr>
+    </w:lvl>
+    <w:lvl w:ilvl="2">
+      <w:start w:val="1"/>
+      <w:numFmt w:val="lowerRoman"/>
+      <w:lvlText w:val="%3."/>
+      <w:lvlJc w:val="right"/>
+      <w:pPr>
+        <w:ind w:left="2160" w:hanging="180"/>
+      </w:pPr>
+    </w:lvl>
+    <w:lvl w:ilvl="3">
+      <w:start w:val="1"/>
+      <w:numFmt w:val="decimal"/>
+      <w:lvlText w:val="%4."/>
+      <w:lvlJc w:val="left"/>
+      <w:pPr>
+        <w:ind w:left="2880" w:hanging="360"/>
+      </w:pPr>
+    </w:lvl>
+    <w:lvl w:ilvl="4">
+      <w:start w:val="1"/>
+      <w:numFmt w:val="lowerLetter"/>
+      <w:lvlText w:val="%5."/>
+      <w:lvlJc w:val="left"/>
+      <w:pPr>
+        <w:ind w:left="3600" w:hanging="360"/>
+      </w:pPr>
+    </w:lvl>
+    <w:lvl w:ilvl="5">
+      <w:start w:val="1"/>
+      <w:numFmt w:val="lowerRoman"/>
+      <w:lvlText w:val="%6."/>
+      <w:lvlJc w:val="right"/>
+      <w:pPr>
+        <w:ind w:left="4320" w:hanging="180"/>
+      </w:pPr>
+    </w:lvl>
+    <w:lvl w:ilvl="6">
+      <w:start w:val="1"/>
+      <w:numFmt w:val="decimal"/>
+      <w:lvlText w:val="%7."/>
+      <w:lvlJc w:val="left"/>
+      <w:pPr>
+        <w:ind w:left="5040" w:hanging="360"/>
+      </w:pPr>
+    </w:lvl>
+    <w:lvl w:ilvl="7">
+      <w:start w:val="1"/>
+      <w:numFmt w:val="lowerLetter"/>
+      <w:lvlText w:val="%8."/>
+      <w:lvlJc w:val="left"/>
+      <w:pPr>
+        <w:ind w:left="5760" w:hanging="360"/>
+      </w:pPr>
+    </w:lvl>
+    <w:lvl w:ilvl="8">
+      <w:start w:val="1"/>
+      <w:numFmt w:val="lowerRoman"/>
+      <w:lvlText w:val="%9."/>
+      <w:lvlJc w:val="right"/>
+      <w:pPr>
+        <w:ind w:left="6480" w:hanging="180"/>
+      </w:pPr>
+    </w:lvl>
+  </w:abstractNum>
+  <w:abstractNum w:abstractNumId="2" w15:restartNumberingAfterBreak="0">
+    <w:nsid w:val="07FD2D33"/>
+    <w:multiLevelType w:val="multilevel"/>
+    <w:tmpl w:val="4002D806"/>
+    <w:lvl w:ilvl="0">
+      <w:start w:val="1"/>
+      <w:numFmt w:val="decimal"/>
+      <w:lvlText w:val="%1."/>
+      <w:lvlJc w:val="left"/>
+      <w:pPr>
+        <w:ind w:left="720"/>
+      </w:pPr>
+    </w:lvl>
+    <w:lvl w:ilvl="1">
+      <w:start w:val="1"/>
+      <w:numFmt w:val="lowerLetter"/>
+      <w:lvlText w:val="%2."/>
+      <w:lvlJc w:val="right"/>
+      <w:pPr>
+        <w:ind w:left="1440"/>
+      </w:pPr>
+    </w:lvl>
+    <w:lvl w:ilvl="2">
+      <w:start w:val="1"/>
+      <w:numFmt w:val="lowerRoman"/>
+      <w:lvlText w:val="%3."/>
+      <w:lvlJc w:val="left"/>
+      <w:pPr>
+        <w:ind w:left="2160"/>
+      </w:pPr>
+    </w:lvl>
+    <w:lvl w:ilvl="3">
+      <w:start w:val="1"/>
+      <w:numFmt w:val="decimal"/>
+      <w:lvlText w:val="%4."/>
+      <w:lvlJc w:val="left"/>
+      <w:pPr>
+        <w:ind w:left="2880"/>
+      </w:pPr>
+    </w:lvl>
+    <w:lvl w:ilvl="4">
+      <w:start w:val="1"/>
+      <w:numFmt w:val="lowerLetter"/>
+      <w:lvlText w:val="%5."/>
+      <w:lvlJc w:val="right"/>
+      <w:pPr>
+        <w:ind w:left="3600"/>
+      </w:pPr>
+    </w:lvl>
+    <w:lvl w:ilvl="5">
+      <w:start w:val="1"/>
+      <w:numFmt w:val="lowerRoman"/>
+      <w:lvlText w:val="%6."/>
+      <w:lvlJc w:val="left"/>
+      <w:pPr>
+        <w:ind w:left="4320"/>
+      </w:pPr>
+    </w:lvl>
+    <w:lvl w:ilvl="6">
+      <w:start w:val="1"/>
+      <w:numFmt w:val="decimal"/>
+      <w:lvlText w:val="%7."/>
+      <w:lvlJc w:val="left"/>
+      <w:pPr>
+        <w:ind w:left="5040"/>
+      </w:pPr>
+    </w:lvl>
+    <w:lvl w:ilvl="7">
+      <w:start w:val="1"/>
+      <w:numFmt w:val="lowerLetter"/>
+      <w:lvlText w:val="%8."/>
+      <w:lvlJc w:val="right"/>
+      <w:pPr>
+        <w:ind w:left="5760"/>
+      </w:pPr>
+    </w:lvl>
+    <w:lvl w:ilvl="8">
+      <w:start w:val="1"/>
+      <w:numFmt w:val="lowerRoman"/>
+      <w:lvlText w:val="%9."/>
+      <w:lvlJc w:val="left"/>
+      <w:pPr>
+        <w:ind w:left="6480"/>
+      </w:pPr>
+    </w:lvl>
+  </w:abstractNum>
+  <w:num w:numId="1" w16cid:durableId="1707171037">
+    <w:abstractNumId w:val="2"/>
+  </w:num>
+  <w:num w:numId="2" w16cid:durableId="1552573503">
+    <w:abstractNumId w:val="0"/>
+  </w:num>
+  <w:num w:numId="3" w16cid:durableId="1174615233">
+    <w:abstractNumId w:val="1"/>
+  </w:num>
+</w:numbering>
 </file>
 
 <file path=word/styles.xml><?xml version="1.0" encoding="utf-8"?>
@@ -442,7 +1234,6 @@
     <w:rPr>
       <w:sz w:val="24"/>
       <w:szCs w:val="24"/>
-      <w:lang w:eastAsia="uk-UA"/>
     </w:rPr>
   </w:style>
   <w:style w:type="paragraph" w:styleId="Heading1">
@@ -451,7 +1242,6 @@
     <w:link w:val="Heading1Char"/>
     <w:uiPriority w:val="9"/>
     <w:qFormat/>
-    <w:rsid w:val="00257E59"/>
     <w:pPr>
       <w:keepNext/>
       <w:spacing w:before="240" w:after="60"/>
@@ -497,43 +1287,94 @@
   <w:style w:type="table" w:styleId="TableGrid">
     <w:name w:val="Table Grid"/>
     <w:basedOn w:val="TableNormal"/>
-    <w:tblPr>
-      <w:tblBorders>
-        <w:top w:val="single" w:sz="4" w:space="0" w:color="000000"/>
-        <w:left w:val="single" w:sz="4" w:space="0" w:color="000000"/>
-        <w:bottom w:val="single" w:sz="4" w:space="0" w:color="000000"/>
-        <w:right w:val="single" w:sz="4" w:space="0" w:color="000000"/>
-        <w:insideH w:val="single" w:sz="4" w:space="0" w:color="000000"/>
-        <w:insideV w:val="single" w:sz="4" w:space="0" w:color="000000"/>
-      </w:tblBorders>
-    </w:tblPr>
-  </w:style>
-  <w:style w:type="paragraph" w:customStyle="1" w:styleId="Userdefinedstyle">
-    <w:name w:val="User_defined_style"/>
+    <w:tblPr/>
+  </w:style>
+  <w:style w:type="paragraph" w:customStyle="1" w:styleId="Hello">
+    <w:name w:val="Hello"/>
+    <w:basedOn w:val="Normal"/>
+    <w:rPr>
+      <w:rFonts w:ascii="Arial" w:hAnsi="Arial"/>
+      <w:b/>
+      <w:i/>
+      <w:sz w:val="32"/>
+      <w:szCs w:val="32"/>
+      <w:vertAlign w:val="superscript"/>
+    </w:rPr>
+  </w:style>
+  <w:style w:type="paragraph" w:styleId="BlockText">
+    <w:name w:val="Block Text"/>
     <w:basedOn w:val="Normal"/>
     <w:pPr>
-      <w:pBdr>
-        <w:top w:val="dotDash" w:sz="4" w:space="0" w:color="auto"/>
-        <w:left w:val="dotDash" w:sz="4" w:space="0" w:color="auto"/>
-        <w:bottom w:val="dotDash" w:sz="4" w:space="0" w:color="auto"/>
-        <w:right w:val="dotDash" w:sz="4" w:space="0" w:color="auto"/>
-        <w:between w:val="dotDash" w:sz="4" w:space="0" w:color="auto"/>
-        <w:bar w:val="dotDash" w:sz="4" w:color="auto"/>
-      </w:pBdr>
-      <w:shd w:val="clear" w:color="auto" w:fill="D3D3D3"/>
-      <w:spacing w:before="360" w:after="360" w:line="300" w:lineRule="auto"/>
+      <w:spacing w:after="120"/>
+      <w:ind w:left="1440" w:right="1440"/>
+    </w:pPr>
+  </w:style>
+  <w:style w:type="paragraph" w:styleId="NormalWeb">
+    <w:name w:val="Normal (Web)"/>
+    <w:basedOn w:val="Normal"/>
+    <w:pPr>
+      <w:spacing w:before="100" w:beforeAutospacing="1" w:after="100" w:afterAutospacing="1"/>
+    </w:pPr>
+  </w:style>
+  <w:style w:type="character" w:styleId="Hyperlink">
+    <w:name w:val="Hyperlink"/>
+    <w:rPr>
+      <w:color w:val="0000FF"/>
+      <w:u w:val="single"/>
+    </w:rPr>
+  </w:style>
+  <w:style w:type="paragraph" w:customStyle="1" w:styleId="4">
+    <w:name w:val="4"/>
+    <w:pPr>
+      <w:autoSpaceDE w:val="0"/>
+      <w:autoSpaceDN w:val="0"/>
+      <w:adjustRightInd w:val="0"/>
     </w:pPr>
     <w:rPr>
-      <w:rFonts w:ascii="Calibri" w:eastAsia="Calibri" w:hAnsi="Calibri" w:cs="Calibri"/>
-      <w:i/>
+      <w:rFonts w:ascii="Verdana" w:hAnsi="Verdana"/>
+      <w:noProof/>
+      <w:sz w:val="24"/>
+      <w:szCs w:val="24"/>
+    </w:rPr>
+  </w:style>
+  <w:style w:type="paragraph" w:customStyle="1" w:styleId="24">
+    <w:name w:val="24"/>
+    <w:pPr>
+      <w:autoSpaceDE w:val="0"/>
+      <w:autoSpaceDN w:val="0"/>
+      <w:adjustRightInd w:val="0"/>
+      <w:ind w:left="180"/>
+    </w:pPr>
+    <w:rPr>
+      <w:rFonts w:ascii="Verdana" w:hAnsi="Verdana"/>
+      <w:noProof/>
+      <w:sz w:val="24"/>
+      <w:szCs w:val="24"/>
+    </w:rPr>
+  </w:style>
+  <w:style w:type="character" w:customStyle="1" w:styleId="18">
+    <w:name w:val="18"/>
+    <w:rPr>
+      <w:rFonts w:cs="Verdana"/>
+      <w:color w:val="000000"/>
+      <w:sz w:val="16"/>
+      <w:szCs w:val="16"/>
+    </w:rPr>
+  </w:style>
+  <w:style w:type="character" w:customStyle="1" w:styleId="23">
+    <w:name w:val="23"/>
+    <w:rPr>
+      <w:rFonts w:cs="Verdana"/>
+      <w:b/>
+      <w:bCs/>
+      <w:color w:val="4A5C8C"/>
+      <w:sz w:val="18"/>
+      <w:szCs w:val="18"/>
     </w:rPr>
   </w:style>
   <w:style w:type="character" w:customStyle="1" w:styleId="Heading1Char">
     <w:name w:val="Heading 1 Char"/>
-    <w:basedOn w:val="DefaultParagraphFont"/>
     <w:link w:val="Heading1"/>
-    <w:uiPriority w:val="9"/>
-    <w:rsid w:val="00257E59"/>
     <w:rPr>
       <w:rFonts w:ascii="Arial" w:eastAsia="MS Mincho" w:hAnsi="Arial" w:cs="Arial"/>
       <w:b/>
@@ -542,6 +1383,57 @@
       <w:sz w:val="32"/>
       <w:szCs w:val="32"/>
       <w:lang w:eastAsia="ja-JP"/>
+    </w:rPr>
+  </w:style>
+  <w:style w:type="character" w:customStyle="1" w:styleId="10">
+    <w:name w:val="10"/>
+    <w:rPr>
+      <w:rFonts w:cs="Verdana"/>
+      <w:color w:val="000000"/>
+      <w:sz w:val="16"/>
+      <w:szCs w:val="16"/>
+    </w:rPr>
+  </w:style>
+  <w:style w:type="paragraph" w:styleId="Header">
+    <w:name w:val="header"/>
+    <w:basedOn w:val="Normal"/>
+    <w:link w:val="HeaderChar"/>
+    <w:pPr>
+      <w:tabs>
+        <w:tab w:val="center" w:pos="4513"/>
+        <w:tab w:val="right" w:pos="9026"/>
+      </w:tabs>
+    </w:pPr>
+  </w:style>
+  <w:style w:type="character" w:customStyle="1" w:styleId="HeaderChar">
+    <w:name w:val="Header Char"/>
+    <w:link w:val="Header"/>
+    <w:rPr>
+      <w:sz w:val="24"/>
+      <w:szCs w:val="24"/>
+      <w:effect w:val="none"/>
+      <w:lang w:val="en-US" w:eastAsia="en-US"/>
+    </w:rPr>
+  </w:style>
+  <w:style w:type="paragraph" w:styleId="Footer">
+    <w:name w:val="footer"/>
+    <w:basedOn w:val="Normal"/>
+    <w:link w:val="FooterChar"/>
+    <w:pPr>
+      <w:tabs>
+        <w:tab w:val="center" w:pos="4513"/>
+        <w:tab w:val="right" w:pos="9026"/>
+      </w:tabs>
+    </w:pPr>
+  </w:style>
+  <w:style w:type="character" w:customStyle="1" w:styleId="FooterChar">
+    <w:name w:val="Footer Char"/>
+    <w:link w:val="Footer"/>
+    <w:rPr>
+      <w:sz w:val="24"/>
+      <w:szCs w:val="24"/>
+      <w:effect w:val="none"/>
+      <w:lang w:val="en-US" w:eastAsia="en-US"/>
     </w:rPr>
   </w:style>
 </w:styles>

</xml_diff>

<commit_message>
Modified the Input documents
</commit_message>
<xml_diff>
--- a/Paragraphs/Copy-style-between-documents/Copy-style-between-documents/Data/DestinationDocument.docx
+++ b/Paragraphs/Copy-style-between-documents/Copy-style-between-documents/Data/DestinationDocument.docx
@@ -59,438 +59,6 @@
       <w:r>
         <w:t xml:space="preserve"> became the sole manufacturer and distributor of the touring bicycle product group.</w:t>
       </w:r>
-    </w:p>
-    <w:p>
-      <w:pPr>
-        <w:pStyle w:val="Heading1"/>
-        <w:jc w:val="both"/>
-      </w:pPr>
-      <w:r>
-        <w:rPr>
-          <w:rFonts w:ascii="Calibri" w:eastAsia="Calibri" w:hAnsi="Calibri" w:cs="Calibri"/>
-        </w:rPr>
-        <w:t>Product Overview</w:t>
-      </w:r>
-    </w:p>
-    <w:tbl>
-      <w:tblPr>
-        <w:tblW w:w="0" w:type="auto"/>
-        <w:tblLook w:val="04A0" w:firstRow="1" w:lastRow="0" w:firstColumn="1" w:lastColumn="0" w:noHBand="0" w:noVBand="1"/>
-      </w:tblPr>
-      <w:tblGrid>
-        <w:gridCol w:w="4269"/>
-        <w:gridCol w:w="4051"/>
-      </w:tblGrid>
-      <w:tr>
-        <w:tc>
-          <w:tcPr>
-            <w:tcW w:w="4680" w:type="dxa"/>
-            <w:shd w:val="clear" w:color="auto" w:fill="auto"/>
-          </w:tcPr>
-          <w:p>
-            <w:pPr>
-              <w:jc w:val="both"/>
-            </w:pPr>
-            <w:r>
-              <w:rPr>
-                <w:noProof/>
-              </w:rPr>
-              <w:drawing>
-                <wp:anchor distT="0" distB="0" distL="114300" distR="114300" simplePos="0" relativeHeight="251656704" behindDoc="0" locked="0" layoutInCell="1" allowOverlap="1" wp14:anchorId="561842D9" wp14:editId="39BCE40A">
-                  <wp:simplePos x="0" y="0"/>
-                  <wp:positionH relativeFrom="column">
-                    <wp:posOffset>-65405</wp:posOffset>
-                  </wp:positionH>
-                  <wp:positionV relativeFrom="paragraph">
-                    <wp:posOffset>0</wp:posOffset>
-                  </wp:positionV>
-                  <wp:extent cx="1805940" cy="1121410"/>
-                  <wp:effectExtent l="0" t="0" r="0" b="0"/>
-                  <wp:wrapTopAndBottom/>
-                  <wp:docPr id="4" name="Picture 4"/>
-                  <wp:cNvGraphicFramePr>
-                    <a:graphicFrameLocks xmlns:a="http://schemas.openxmlformats.org/drawingml/2006/main" noChangeAspect="1"/>
-                  </wp:cNvGraphicFramePr>
-                  <a:graphic xmlns:a="http://schemas.openxmlformats.org/drawingml/2006/main">
-                    <a:graphicData uri="http://schemas.openxmlformats.org/drawingml/2006/picture">
-                      <pic:pic xmlns:pic="http://schemas.openxmlformats.org/drawingml/2006/picture">
-                        <pic:nvPicPr>
-                          <pic:cNvPr id="0" name="Picture 4"/>
-                          <pic:cNvPicPr>
-                            <a:picLocks noChangeAspect="1" noChangeArrowheads="1"/>
-                          </pic:cNvPicPr>
-                        </pic:nvPicPr>
-                        <pic:blipFill>
-                          <a:blip r:embed="rId7">
-                            <a:extLst>
-                              <a:ext uri="{28A0092B-C50C-407E-A947-70E740481C1C}">
-                                <a14:useLocalDpi xmlns:a14="http://schemas.microsoft.com/office/drawing/2010/main" val="0"/>
-                              </a:ext>
-                            </a:extLst>
-                          </a:blip>
-                          <a:srcRect/>
-                          <a:stretch>
-                            <a:fillRect/>
-                          </a:stretch>
-                        </pic:blipFill>
-                        <pic:spPr bwMode="auto">
-                          <a:xfrm>
-                            <a:off x="0" y="0"/>
-                            <a:ext cx="1805940" cy="1121410"/>
-                          </a:xfrm>
-                          <a:prstGeom prst="rect">
-                            <a:avLst/>
-                          </a:prstGeom>
-                          <a:noFill/>
-                        </pic:spPr>
-                      </pic:pic>
-                    </a:graphicData>
-                  </a:graphic>
-                  <wp14:sizeRelH relativeFrom="page">
-                    <wp14:pctWidth>0</wp14:pctWidth>
-                  </wp14:sizeRelH>
-                  <wp14:sizeRelV relativeFrom="page">
-                    <wp14:pctHeight>0</wp14:pctHeight>
-                  </wp14:sizeRelV>
-                </wp:anchor>
-              </w:drawing>
-            </w:r>
-          </w:p>
-        </w:tc>
-        <w:tc>
-          <w:tcPr>
-            <w:tcW w:w="4680" w:type="dxa"/>
-            <w:shd w:val="clear" w:color="auto" w:fill="auto"/>
-          </w:tcPr>
-          <w:p>
-            <w:pPr>
-              <w:pStyle w:val="Heading1"/>
-              <w:jc w:val="both"/>
-            </w:pPr>
-            <w:r>
-              <w:t>Mountain-200</w:t>
-            </w:r>
-          </w:p>
-          <w:p>
-            <w:pPr>
-              <w:jc w:val="both"/>
-            </w:pPr>
-            <w:r>
-              <w:t>Product No: BK-M68B-38</w:t>
-            </w:r>
-          </w:p>
-          <w:p>
-            <w:pPr>
-              <w:jc w:val="both"/>
-            </w:pPr>
-            <w:r>
-              <w:t>Size: 38</w:t>
-            </w:r>
-          </w:p>
-          <w:p>
-            <w:pPr>
-              <w:jc w:val="both"/>
-            </w:pPr>
-            <w:r>
-              <w:t>Weight: 25</w:t>
-            </w:r>
-          </w:p>
-          <w:p>
-            <w:pPr>
-              <w:jc w:val="both"/>
-            </w:pPr>
-            <w:r>
-              <w:t>Price: $2,294.99</w:t>
-            </w:r>
-          </w:p>
-          <w:p>
-            <w:pPr>
-              <w:jc w:val="both"/>
-            </w:pPr>
-          </w:p>
-          <w:p>
-            <w:pPr>
-              <w:jc w:val="both"/>
-            </w:pPr>
-          </w:p>
-        </w:tc>
-      </w:tr>
-      <w:tr>
-        <w:tc>
-          <w:tcPr>
-            <w:tcW w:w="4680" w:type="dxa"/>
-            <w:shd w:val="clear" w:color="auto" w:fill="auto"/>
-          </w:tcPr>
-          <w:p>
-            <w:pPr>
-              <w:pStyle w:val="Heading1"/>
-              <w:jc w:val="both"/>
-            </w:pPr>
-            <w:r>
-              <w:t>Mountain-300</w:t>
-            </w:r>
-          </w:p>
-          <w:p>
-            <w:pPr>
-              <w:jc w:val="both"/>
-            </w:pPr>
-            <w:r>
-              <w:t>Product No: BK-M47B-38</w:t>
-            </w:r>
-          </w:p>
-          <w:p>
-            <w:pPr>
-              <w:jc w:val="both"/>
-            </w:pPr>
-            <w:r>
-              <w:t>Size: 35</w:t>
-            </w:r>
-          </w:p>
-          <w:p>
-            <w:pPr>
-              <w:jc w:val="both"/>
-            </w:pPr>
-            <w:r>
-              <w:t>Weight: 22</w:t>
-            </w:r>
-          </w:p>
-          <w:p>
-            <w:pPr>
-              <w:jc w:val="both"/>
-            </w:pPr>
-            <w:r>
-              <w:t>Price: $1,079.99</w:t>
-            </w:r>
-          </w:p>
-          <w:p>
-            <w:pPr>
-              <w:jc w:val="both"/>
-            </w:pPr>
-          </w:p>
-          <w:p>
-            <w:pPr>
-              <w:jc w:val="both"/>
-            </w:pPr>
-          </w:p>
-        </w:tc>
-        <w:tc>
-          <w:tcPr>
-            <w:tcW w:w="4680" w:type="dxa"/>
-            <w:shd w:val="clear" w:color="auto" w:fill="auto"/>
-          </w:tcPr>
-          <w:p>
-            <w:pPr>
-              <w:pStyle w:val="Heading1"/>
-              <w:jc w:val="both"/>
-            </w:pPr>
-            <w:r>
-              <w:rPr>
-                <w:noProof/>
-              </w:rPr>
-              <w:drawing>
-                <wp:anchor distT="0" distB="0" distL="114300" distR="114300" simplePos="0" relativeHeight="251657728" behindDoc="0" locked="0" layoutInCell="1" allowOverlap="1" wp14:anchorId="7BC95299" wp14:editId="59BF28D0">
-                  <wp:simplePos x="0" y="0"/>
-                  <wp:positionH relativeFrom="column">
-                    <wp:posOffset>-189865</wp:posOffset>
-                  </wp:positionH>
-                  <wp:positionV relativeFrom="paragraph">
-                    <wp:posOffset>104140</wp:posOffset>
-                  </wp:positionV>
-                  <wp:extent cx="1714500" cy="1064260"/>
-                  <wp:effectExtent l="0" t="0" r="0" b="0"/>
-                  <wp:wrapTopAndBottom/>
-                  <wp:docPr id="3" name="Picture 3"/>
-                  <wp:cNvGraphicFramePr>
-                    <a:graphicFrameLocks xmlns:a="http://schemas.openxmlformats.org/drawingml/2006/main" noChangeAspect="1"/>
-                  </wp:cNvGraphicFramePr>
-                  <a:graphic xmlns:a="http://schemas.openxmlformats.org/drawingml/2006/main">
-                    <a:graphicData uri="http://schemas.openxmlformats.org/drawingml/2006/picture">
-                      <pic:pic xmlns:pic="http://schemas.openxmlformats.org/drawingml/2006/picture">
-                        <pic:nvPicPr>
-                          <pic:cNvPr id="0" name="Picture 3"/>
-                          <pic:cNvPicPr>
-                            <a:picLocks noChangeAspect="1" noChangeArrowheads="1"/>
-                          </pic:cNvPicPr>
-                        </pic:nvPicPr>
-                        <pic:blipFill>
-                          <a:blip r:embed="rId8">
-                            <a:extLst>
-                              <a:ext uri="{28A0092B-C50C-407E-A947-70E740481C1C}">
-                                <a14:useLocalDpi xmlns:a14="http://schemas.microsoft.com/office/drawing/2010/main" val="0"/>
-                              </a:ext>
-                            </a:extLst>
-                          </a:blip>
-                          <a:srcRect/>
-                          <a:stretch>
-                            <a:fillRect/>
-                          </a:stretch>
-                        </pic:blipFill>
-                        <pic:spPr bwMode="auto">
-                          <a:xfrm>
-                            <a:off x="0" y="0"/>
-                            <a:ext cx="1714500" cy="1064260"/>
-                          </a:xfrm>
-                          <a:prstGeom prst="rect">
-                            <a:avLst/>
-                          </a:prstGeom>
-                          <a:noFill/>
-                        </pic:spPr>
-                      </pic:pic>
-                    </a:graphicData>
-                  </a:graphic>
-                  <wp14:sizeRelH relativeFrom="page">
-                    <wp14:pctWidth>0</wp14:pctWidth>
-                  </wp14:sizeRelH>
-                  <wp14:sizeRelV relativeFrom="page">
-                    <wp14:pctHeight>0</wp14:pctHeight>
-                  </wp14:sizeRelV>
-                </wp:anchor>
-              </w:drawing>
-            </w:r>
-          </w:p>
-        </w:tc>
-      </w:tr>
-      <w:tr>
-        <w:tc>
-          <w:tcPr>
-            <w:tcW w:w="4680" w:type="dxa"/>
-            <w:shd w:val="clear" w:color="auto" w:fill="auto"/>
-          </w:tcPr>
-          <w:p>
-            <w:pPr>
-              <w:pStyle w:val="Heading1"/>
-              <w:jc w:val="both"/>
-            </w:pPr>
-            <w:r>
-              <w:rPr>
-                <w:noProof/>
-              </w:rPr>
-              <w:drawing>
-                <wp:anchor distT="0" distB="0" distL="114300" distR="114300" simplePos="0" relativeHeight="251658752" behindDoc="0" locked="0" layoutInCell="1" allowOverlap="1" wp14:anchorId="7572BAA1" wp14:editId="538D0801">
-                  <wp:simplePos x="0" y="0"/>
-                  <wp:positionH relativeFrom="column">
-                    <wp:posOffset>-62230</wp:posOffset>
-                  </wp:positionH>
-                  <wp:positionV relativeFrom="paragraph">
-                    <wp:posOffset>0</wp:posOffset>
-                  </wp:positionV>
-                  <wp:extent cx="2103120" cy="1305560"/>
-                  <wp:effectExtent l="0" t="0" r="0" b="0"/>
-                  <wp:wrapTopAndBottom/>
-                  <wp:docPr id="2" name="Picture 2"/>
-                  <wp:cNvGraphicFramePr>
-                    <a:graphicFrameLocks xmlns:a="http://schemas.openxmlformats.org/drawingml/2006/main" noChangeAspect="1"/>
-                  </wp:cNvGraphicFramePr>
-                  <a:graphic xmlns:a="http://schemas.openxmlformats.org/drawingml/2006/main">
-                    <a:graphicData uri="http://schemas.openxmlformats.org/drawingml/2006/picture">
-                      <pic:pic xmlns:pic="http://schemas.openxmlformats.org/drawingml/2006/picture">
-                        <pic:nvPicPr>
-                          <pic:cNvPr id="0" name="Picture 2"/>
-                          <pic:cNvPicPr>
-                            <a:picLocks noChangeAspect="1" noChangeArrowheads="1"/>
-                          </pic:cNvPicPr>
-                        </pic:nvPicPr>
-                        <pic:blipFill>
-                          <a:blip r:embed="rId9">
-                            <a:extLst>
-                              <a:ext uri="{28A0092B-C50C-407E-A947-70E740481C1C}">
-                                <a14:useLocalDpi xmlns:a14="http://schemas.microsoft.com/office/drawing/2010/main" val="0"/>
-                              </a:ext>
-                            </a:extLst>
-                          </a:blip>
-                          <a:srcRect/>
-                          <a:stretch>
-                            <a:fillRect/>
-                          </a:stretch>
-                        </pic:blipFill>
-                        <pic:spPr bwMode="auto">
-                          <a:xfrm>
-                            <a:off x="0" y="0"/>
-                            <a:ext cx="2103120" cy="1305560"/>
-                          </a:xfrm>
-                          <a:prstGeom prst="rect">
-                            <a:avLst/>
-                          </a:prstGeom>
-                          <a:noFill/>
-                        </pic:spPr>
-                      </pic:pic>
-                    </a:graphicData>
-                  </a:graphic>
-                  <wp14:sizeRelH relativeFrom="page">
-                    <wp14:pctWidth>0</wp14:pctWidth>
-                  </wp14:sizeRelH>
-                  <wp14:sizeRelV relativeFrom="page">
-                    <wp14:pctHeight>0</wp14:pctHeight>
-                  </wp14:sizeRelV>
-                </wp:anchor>
-              </w:drawing>
-            </w:r>
-          </w:p>
-        </w:tc>
-        <w:tc>
-          <w:tcPr>
-            <w:tcW w:w="4680" w:type="dxa"/>
-            <w:shd w:val="clear" w:color="auto" w:fill="auto"/>
-          </w:tcPr>
-          <w:p>
-            <w:pPr>
-              <w:pStyle w:val="Heading1"/>
-              <w:jc w:val="both"/>
-            </w:pPr>
-            <w:r>
-              <w:t>Road-150</w:t>
-            </w:r>
-          </w:p>
-          <w:p>
-            <w:pPr>
-              <w:jc w:val="both"/>
-            </w:pPr>
-            <w:r>
-              <w:t>Product No: BK-R93R-44</w:t>
-            </w:r>
-          </w:p>
-          <w:p>
-            <w:pPr>
-              <w:jc w:val="both"/>
-            </w:pPr>
-            <w:r>
-              <w:t>Size: 44</w:t>
-            </w:r>
-          </w:p>
-          <w:p>
-            <w:pPr>
-              <w:jc w:val="both"/>
-            </w:pPr>
-            <w:r>
-              <w:t>Weight: 14</w:t>
-            </w:r>
-          </w:p>
-          <w:p>
-            <w:pPr>
-              <w:jc w:val="both"/>
-            </w:pPr>
-            <w:r>
-              <w:t>Price: $3,578.27</w:t>
-            </w:r>
-          </w:p>
-          <w:p>
-            <w:pPr>
-              <w:jc w:val="both"/>
-            </w:pPr>
-          </w:p>
-          <w:p>
-            <w:pPr>
-              <w:pStyle w:val="Heading1"/>
-              <w:jc w:val="both"/>
-            </w:pPr>
-          </w:p>
-        </w:tc>
-      </w:tr>
-    </w:tbl>
-    <w:p>
-      <w:pPr>
-        <w:jc w:val="both"/>
-      </w:pPr>
     </w:p>
     <w:sectPr>
       <w:type w:val="continuous"/>

</xml_diff>